<commit_message>
My fuctions added and what I did to test them.
</commit_message>
<xml_diff>
--- a/Project 2 Report.docx
+++ b/Project 2 Report.docx
@@ -33,11 +33,142 @@
         <w:t>We might also include any missing features/robustness here</w:t>
       </w:r>
     </w:p>
+    <w:p/>
+    <w:p>
+      <w:pPr>
+        <w:pStyle w:val="ListParagraph"/>
+        <w:numPr>
+          <w:ilvl w:val="0"/>
+          <w:numId w:val="1"/>
+        </w:numPr>
+      </w:pPr>
+      <w:proofErr w:type="spellStart"/>
+      <w:r>
+        <w:t>PowerFlow</w:t>
+      </w:r>
+      <w:proofErr w:type="spellEnd"/>
+    </w:p>
+    <w:p>
+      <w:pPr>
+        <w:pStyle w:val="ListParagraph"/>
+        <w:numPr>
+          <w:ilvl w:val="1"/>
+          <w:numId w:val="1"/>
+        </w:numPr>
+      </w:pPr>
+      <w:r>
+        <w:t>I calculated the current by hand to verify that the current I got from my code equation matched. After I determined that the current matched, I calculated the power by hand and then checked to see if my code output matched the values I got. I then checked to see if those values matched the sample results that are given for the 3-bus example.</w:t>
+      </w:r>
+    </w:p>
+    <w:p>
+      <w:pPr>
+        <w:pStyle w:val="ListParagraph"/>
+        <w:numPr>
+          <w:ilvl w:val="0"/>
+          <w:numId w:val="1"/>
+        </w:numPr>
+      </w:pPr>
+      <w:proofErr w:type="spellStart"/>
+      <w:r>
+        <w:t>LineFlowResults</w:t>
+      </w:r>
+      <w:proofErr w:type="spellEnd"/>
+    </w:p>
+    <w:p>
+      <w:pPr>
+        <w:pStyle w:val="ListParagraph"/>
+        <w:numPr>
+          <w:ilvl w:val="1"/>
+          <w:numId w:val="1"/>
+        </w:numPr>
+      </w:pPr>
+      <w:r>
+        <w:t xml:space="preserve">After assigning each variable a value, I printed the variable to ensure that its value was what I intended for each iteration of the loop. I then checked the resulting powers that I got for inputting those variables into my </w:t>
+      </w:r>
+      <w:proofErr w:type="spellStart"/>
+      <w:r>
+        <w:t>PowerFlow</w:t>
+      </w:r>
+      <w:proofErr w:type="spellEnd"/>
+      <w:r>
+        <w:t xml:space="preserve"> functions and compared them to the 3-bus sample results. I also checked the line power violation results to see if they also matched with the results from the 3-bus sample problem.</w:t>
+      </w:r>
+      <w:r>
+        <w:t xml:space="preserve"> I printed out the results of running the function to ensure that the output was what I expected.</w:t>
+      </w:r>
+      <w:r>
+        <w:t xml:space="preserve"> </w:t>
+      </w:r>
+    </w:p>
+    <w:p>
+      <w:pPr>
+        <w:pStyle w:val="ListParagraph"/>
+        <w:numPr>
+          <w:ilvl w:val="0"/>
+          <w:numId w:val="1"/>
+        </w:numPr>
+      </w:pPr>
+      <w:proofErr w:type="spellStart"/>
+      <w:r>
+        <w:t>BusResults</w:t>
+      </w:r>
+      <w:proofErr w:type="spellEnd"/>
+    </w:p>
+    <w:p>
+      <w:pPr>
+        <w:pStyle w:val="ListParagraph"/>
+        <w:numPr>
+          <w:ilvl w:val="1"/>
+          <w:numId w:val="1"/>
+        </w:numPr>
+      </w:pPr>
+      <w:r>
+        <w:t xml:space="preserve">Like with the </w:t>
+      </w:r>
+      <w:proofErr w:type="spellStart"/>
+      <w:r>
+        <w:t>LineFlowResults</w:t>
+      </w:r>
+      <w:proofErr w:type="spellEnd"/>
+      <w:r>
+        <w:t xml:space="preserve"> function, I started by printing each variable to make sure they were the values that I intended them to be. I also checked the list of bus voltage violations to see if they matched the 3-bus sample and changed the input values to make sure the if/else loop worked as intended.</w:t>
+      </w:r>
+    </w:p>
+    <w:p>
+      <w:pPr>
+        <w:pStyle w:val="ListParagraph"/>
+        <w:numPr>
+          <w:ilvl w:val="0"/>
+          <w:numId w:val="1"/>
+        </w:numPr>
+      </w:pPr>
+      <w:proofErr w:type="spellStart"/>
+      <w:r>
+        <w:t>DataOutput</w:t>
+      </w:r>
+      <w:proofErr w:type="spellEnd"/>
+    </w:p>
+    <w:p>
+      <w:pPr>
+        <w:pStyle w:val="ListParagraph"/>
+        <w:numPr>
+          <w:ilvl w:val="1"/>
+          <w:numId w:val="1"/>
+        </w:numPr>
+      </w:pPr>
+      <w:r>
+        <w:t>Since I was not very familiar with the subfunctions used in this function, I started by checking the format of the created excel spreadsheet and tried changing different inputs to the subfunctions until I obtained a format that fit what I needed. I then created a new excel file after every data addition to ensure that the data was properly being exported to the file.</w:t>
+      </w:r>
+      <w:bookmarkStart w:id="0" w:name="_GoBack"/>
+      <w:bookmarkEnd w:id="0"/>
+    </w:p>
+    <w:p/>
     <w:p>
       <w:pPr>
         <w:pStyle w:val="Heading1"/>
       </w:pPr>
       <w:r>
+        <w:lastRenderedPageBreak/>
         <w:t>Results</w:t>
       </w:r>
     </w:p>
@@ -121,7 +252,34 @@
         <w:t>Team Contribution</w:t>
       </w:r>
     </w:p>
-    <w:p>
+    <w:p/>
+    <w:p>
+      <w:pPr>
+        <w:pStyle w:val="NoSpacing"/>
+        <w:rPr>
+          <w:sz w:val="14"/>
+          <w:szCs w:val="14"/>
+        </w:rPr>
+      </w:pPr>
+      <w:r>
+        <w:rPr>
+          <w:sz w:val="14"/>
+          <w:szCs w:val="14"/>
+        </w:rPr>
+        <w:t xml:space="preserve">“I helped” </w:t>
+      </w:r>
+    </w:p>
+    <w:p>
+      <w:pPr>
+        <w:pStyle w:val="NoSpacing"/>
+      </w:pPr>
+      <w:r>
+        <w:rPr>
+          <w:sz w:val="14"/>
+          <w:szCs w:val="14"/>
+        </w:rPr>
+        <w:t>-Eliot Nichols</w:t>
+      </w:r>
       <w:r>
         <w:br w:type="page"/>
       </w:r>
@@ -136,7 +294,7 @@
       </w:r>
     </w:p>
     <w:p>
-      <w:hyperlink r:id="rId6" w:history="1">
+      <w:hyperlink r:id="rId7" w:history="1">
         <w:r>
           <w:rPr>
             <w:rStyle w:val="Hyperlink"/>
@@ -144,11 +302,9 @@
           <w:t>http://www.planetb.ca/projects/syntaxHighlighter/popup.php</w:t>
         </w:r>
       </w:hyperlink>
-      <w:bookmarkStart w:id="0" w:name="_GoBack"/>
-      <w:bookmarkEnd w:id="0"/>
     </w:p>
     <w:sectPr>
-      <w:headerReference w:type="first" r:id="rId7"/>
+      <w:headerReference w:type="first" r:id="rId8"/>
       <w:pgSz w:w="12240" w:h="15840"/>
       <w:pgMar w:top="1440" w:right="1440" w:bottom="1440" w:left="1440" w:header="720" w:footer="720" w:gutter="0"/>
       <w:cols w:space="720"/>
@@ -257,6 +413,127 @@
     </w:pPr>
   </w:p>
 </w:hdr>
+</file>
+
+<file path=word/numbering.xml><?xml version="1.0" encoding="utf-8"?>
+<w:numbering xmlns:wpc="http://schemas.microsoft.com/office/word/2010/wordprocessingCanvas" xmlns:cx="http://schemas.microsoft.com/office/drawing/2014/chartex" xmlns:cx1="http://schemas.microsoft.com/office/drawing/2015/9/8/chartex" xmlns:cx2="http://schemas.microsoft.com/office/drawing/2015/10/21/chartex" xmlns:cx3="http://schemas.microsoft.com/office/drawing/2016/5/9/chartex" xmlns:cx4="http://schemas.microsoft.com/office/drawing/2016/5/10/chartex" xmlns:cx5="http://schemas.microsoft.com/office/drawing/2016/5/11/chartex" xmlns:cx6="http://schemas.microsoft.com/office/drawing/2016/5/12/chartex" xmlns:cx7="http://schemas.microsoft.com/office/drawing/2016/5/13/chartex" xmlns:cx8="http://schemas.microsoft.com/office/drawing/2016/5/14/chartex" xmlns:mc="http://schemas.openxmlformats.org/markup-compatibility/2006" xmlns:aink="http://schemas.microsoft.com/office/drawing/2016/ink" xmlns:am3d="http://schemas.microsoft.com/office/drawing/2017/model3d" xmlns:o="urn:schemas-microsoft-com:office:office" xmlns:r="http://schemas.openxmlformats.org/officeDocument/2006/relationships" xmlns:m="http://schemas.openxmlformats.org/officeDocument/2006/math" xmlns:v="urn:schemas-microsoft-com:vml" xmlns:wp14="http://schemas.microsoft.com/office/word/2010/wordprocessingDrawing" xmlns:wp="http://schemas.openxmlformats.org/drawingml/2006/wordprocessingDrawing" xmlns:w10="urn:schemas-microsoft-com:office:word" xmlns:w="http://schemas.openxmlformats.org/wordprocessingml/2006/main" xmlns:w14="http://schemas.microsoft.com/office/word/2010/wordml" xmlns:w15="http://schemas.microsoft.com/office/word/2012/wordml" xmlns:w16cid="http://schemas.microsoft.com/office/word/2016/wordml/cid" xmlns:w16se="http://schemas.microsoft.com/office/word/2015/wordml/symex" xmlns:wpg="http://schemas.microsoft.com/office/word/2010/wordprocessingGroup" xmlns:wpi="http://schemas.microsoft.com/office/word/2010/wordprocessingInk" xmlns:wne="http://schemas.microsoft.com/office/word/2006/wordml" xmlns:wps="http://schemas.microsoft.com/office/word/2010/wordprocessingShape" mc:Ignorable="w14 w15 w16se w16cid wp14">
+  <w:abstractNum w:abstractNumId="0" w15:restartNumberingAfterBreak="0">
+    <w:nsid w:val="0B7A0716"/>
+    <w:multiLevelType w:val="hybridMultilevel"/>
+    <w:tmpl w:val="2894FA98"/>
+    <w:lvl w:ilvl="0" w:tplc="04090001">
+      <w:start w:val="1"/>
+      <w:numFmt w:val="bullet"/>
+      <w:lvlText w:val=""/>
+      <w:lvlJc w:val="left"/>
+      <w:pPr>
+        <w:ind w:left="720" w:hanging="360"/>
+      </w:pPr>
+      <w:rPr>
+        <w:rFonts w:ascii="Symbol" w:hAnsi="Symbol" w:hint="default"/>
+      </w:rPr>
+    </w:lvl>
+    <w:lvl w:ilvl="1" w:tplc="04090003">
+      <w:start w:val="1"/>
+      <w:numFmt w:val="bullet"/>
+      <w:lvlText w:val="o"/>
+      <w:lvlJc w:val="left"/>
+      <w:pPr>
+        <w:ind w:left="1440" w:hanging="360"/>
+      </w:pPr>
+      <w:rPr>
+        <w:rFonts w:ascii="Courier New" w:hAnsi="Courier New" w:cs="Courier New" w:hint="default"/>
+      </w:rPr>
+    </w:lvl>
+    <w:lvl w:ilvl="2" w:tplc="04090005" w:tentative="1">
+      <w:start w:val="1"/>
+      <w:numFmt w:val="bullet"/>
+      <w:lvlText w:val=""/>
+      <w:lvlJc w:val="left"/>
+      <w:pPr>
+        <w:ind w:left="2160" w:hanging="360"/>
+      </w:pPr>
+      <w:rPr>
+        <w:rFonts w:ascii="Wingdings" w:hAnsi="Wingdings" w:hint="default"/>
+      </w:rPr>
+    </w:lvl>
+    <w:lvl w:ilvl="3" w:tplc="04090001" w:tentative="1">
+      <w:start w:val="1"/>
+      <w:numFmt w:val="bullet"/>
+      <w:lvlText w:val=""/>
+      <w:lvlJc w:val="left"/>
+      <w:pPr>
+        <w:ind w:left="2880" w:hanging="360"/>
+      </w:pPr>
+      <w:rPr>
+        <w:rFonts w:ascii="Symbol" w:hAnsi="Symbol" w:hint="default"/>
+      </w:rPr>
+    </w:lvl>
+    <w:lvl w:ilvl="4" w:tplc="04090003" w:tentative="1">
+      <w:start w:val="1"/>
+      <w:numFmt w:val="bullet"/>
+      <w:lvlText w:val="o"/>
+      <w:lvlJc w:val="left"/>
+      <w:pPr>
+        <w:ind w:left="3600" w:hanging="360"/>
+      </w:pPr>
+      <w:rPr>
+        <w:rFonts w:ascii="Courier New" w:hAnsi="Courier New" w:cs="Courier New" w:hint="default"/>
+      </w:rPr>
+    </w:lvl>
+    <w:lvl w:ilvl="5" w:tplc="04090005" w:tentative="1">
+      <w:start w:val="1"/>
+      <w:numFmt w:val="bullet"/>
+      <w:lvlText w:val=""/>
+      <w:lvlJc w:val="left"/>
+      <w:pPr>
+        <w:ind w:left="4320" w:hanging="360"/>
+      </w:pPr>
+      <w:rPr>
+        <w:rFonts w:ascii="Wingdings" w:hAnsi="Wingdings" w:hint="default"/>
+      </w:rPr>
+    </w:lvl>
+    <w:lvl w:ilvl="6" w:tplc="04090001" w:tentative="1">
+      <w:start w:val="1"/>
+      <w:numFmt w:val="bullet"/>
+      <w:lvlText w:val=""/>
+      <w:lvlJc w:val="left"/>
+      <w:pPr>
+        <w:ind w:left="5040" w:hanging="360"/>
+      </w:pPr>
+      <w:rPr>
+        <w:rFonts w:ascii="Symbol" w:hAnsi="Symbol" w:hint="default"/>
+      </w:rPr>
+    </w:lvl>
+    <w:lvl w:ilvl="7" w:tplc="04090003" w:tentative="1">
+      <w:start w:val="1"/>
+      <w:numFmt w:val="bullet"/>
+      <w:lvlText w:val="o"/>
+      <w:lvlJc w:val="left"/>
+      <w:pPr>
+        <w:ind w:left="5760" w:hanging="360"/>
+      </w:pPr>
+      <w:rPr>
+        <w:rFonts w:ascii="Courier New" w:hAnsi="Courier New" w:cs="Courier New" w:hint="default"/>
+      </w:rPr>
+    </w:lvl>
+    <w:lvl w:ilvl="8" w:tplc="04090005" w:tentative="1">
+      <w:start w:val="1"/>
+      <w:numFmt w:val="bullet"/>
+      <w:lvlText w:val=""/>
+      <w:lvlJc w:val="left"/>
+      <w:pPr>
+        <w:ind w:left="6480" w:hanging="360"/>
+      </w:pPr>
+      <w:rPr>
+        <w:rFonts w:ascii="Wingdings" w:hAnsi="Wingdings" w:hint="default"/>
+      </w:rPr>
+    </w:lvl>
+  </w:abstractNum>
+  <w:num w:numId="1">
+    <w:abstractNumId w:val="0"/>
+  </w:num>
+</w:numbering>
 </file>
 
 <file path=word/styles.xml><?xml version="1.0" encoding="utf-8"?>
@@ -861,6 +1138,43 @@
       <w:u w:val="single"/>
     </w:rPr>
   </w:style>
+  <w:style w:type="character" w:styleId="FollowedHyperlink">
+    <w:name w:val="FollowedHyperlink"/>
+    <w:basedOn w:val="DefaultParagraphFont"/>
+    <w:uiPriority w:val="99"/>
+    <w:semiHidden/>
+    <w:unhideWhenUsed/>
+    <w:rsid w:val="007B5E52"/>
+    <w:rPr>
+      <w:color w:val="954F72" w:themeColor="followedHyperlink"/>
+      <w:u w:val="single"/>
+    </w:rPr>
+  </w:style>
+  <w:style w:type="paragraph" w:styleId="NoSpacing">
+    <w:name w:val="No Spacing"/>
+    <w:uiPriority w:val="1"/>
+    <w:qFormat/>
+    <w:rsid w:val="007B5E52"/>
+    <w:pPr>
+      <w:spacing w:after="0" w:line="240" w:lineRule="auto"/>
+    </w:pPr>
+    <w:rPr>
+      <w:rFonts w:ascii="Times New Roman" w:hAnsi="Times New Roman" w:cs="Times New Roman"/>
+      <w:sz w:val="24"/>
+      <w:szCs w:val="24"/>
+    </w:rPr>
+  </w:style>
+  <w:style w:type="paragraph" w:styleId="ListParagraph">
+    <w:name w:val="List Paragraph"/>
+    <w:basedOn w:val="Normal"/>
+    <w:uiPriority w:val="34"/>
+    <w:qFormat/>
+    <w:rsid w:val="007B5E52"/>
+    <w:pPr>
+      <w:ind w:left="720"/>
+      <w:contextualSpacing/>
+    </w:pPr>
+  </w:style>
 </w:styles>
 </file>
 

</xml_diff>

<commit_message>
Included flowchart of program
</commit_message>
<xml_diff>
--- a/Project 2 Report.docx
+++ b/Project 2 Report.docx
@@ -17,6 +17,238 @@
     </w:p>
     <w:p>
       <w:pPr>
+        <w:jc w:val="center"/>
+        <w:rPr>
+          <w:noProof/>
+        </w:rPr>
+      </w:pPr>
+      <w:r>
+        <w:rPr>
+          <w:noProof/>
+        </w:rPr>
+        <mc:AlternateContent>
+          <mc:Choice Requires="wps">
+            <w:drawing>
+              <wp:inline distT="0" distB="0" distL="0" distR="0" wp14:anchorId="496DD958" wp14:editId="210C50FA">
+                <wp:extent cx="6160770" cy="5379720"/>
+                <wp:effectExtent l="0" t="0" r="11430" b="11430"/>
+                <wp:docPr id="217" name="Text Box 2"/>
+                <wp:cNvGraphicFramePr>
+                  <a:graphicFrameLocks xmlns:a="http://schemas.openxmlformats.org/drawingml/2006/main"/>
+                </wp:cNvGraphicFramePr>
+                <a:graphic xmlns:a="http://schemas.openxmlformats.org/drawingml/2006/main">
+                  <a:graphicData uri="http://schemas.microsoft.com/office/word/2010/wordprocessingShape">
+                    <wps:wsp>
+                      <wps:cNvSpPr txBox="1">
+                        <a:spLocks noChangeArrowheads="1"/>
+                      </wps:cNvSpPr>
+                      <wps:spPr bwMode="auto">
+                        <a:xfrm>
+                          <a:off x="0" y="0"/>
+                          <a:ext cx="6160770" cy="5379720"/>
+                        </a:xfrm>
+                        <a:prstGeom prst="rect">
+                          <a:avLst/>
+                        </a:prstGeom>
+                        <a:solidFill>
+                          <a:srgbClr val="FFFFFF"/>
+                        </a:solidFill>
+                        <a:ln w="9525">
+                          <a:solidFill>
+                            <a:srgbClr val="000000"/>
+                          </a:solidFill>
+                          <a:miter lim="800000"/>
+                          <a:headEnd/>
+                          <a:tailEnd/>
+                        </a:ln>
+                      </wps:spPr>
+                      <wps:txbx>
+                        <w:txbxContent>
+                          <w:p>
+                            <w:pPr>
+                              <w:jc w:val="center"/>
+                            </w:pPr>
+                            <w:bookmarkStart w:id="0" w:name="_GoBack"/>
+                            <w:r>
+                              <w:rPr>
+                                <w:noProof/>
+                              </w:rPr>
+                              <w:drawing>
+                                <wp:inline distT="0" distB="0" distL="0" distR="0" wp14:anchorId="0BB49711" wp14:editId="033826E1">
+                                  <wp:extent cx="4676393" cy="4922520"/>
+                                  <wp:effectExtent l="0" t="0" r="0" b="0"/>
+                                  <wp:docPr id="1" name="Picture 1"/>
+                                  <wp:cNvGraphicFramePr>
+                                    <a:graphicFrameLocks xmlns:a="http://schemas.openxmlformats.org/drawingml/2006/main" noChangeAspect="1"/>
+                                  </wp:cNvGraphicFramePr>
+                                  <a:graphic xmlns:a="http://schemas.openxmlformats.org/drawingml/2006/main">
+                                    <a:graphicData uri="http://schemas.openxmlformats.org/drawingml/2006/picture">
+                                      <pic:pic xmlns:pic="http://schemas.openxmlformats.org/drawingml/2006/picture">
+                                        <pic:nvPicPr>
+                                          <pic:cNvPr id="0" name="Picture 1"/>
+                                          <pic:cNvPicPr>
+                                            <a:picLocks noChangeAspect="1" noChangeArrowheads="1"/>
+                                          </pic:cNvPicPr>
+                                        </pic:nvPicPr>
+                                        <pic:blipFill>
+                                          <a:blip r:embed="rId7">
+                                            <a:extLst>
+                                              <a:ext uri="{28A0092B-C50C-407E-A947-70E740481C1C}">
+                                                <a14:useLocalDpi xmlns:a14="http://schemas.microsoft.com/office/drawing/2010/main" val="0"/>
+                                              </a:ext>
+                                            </a:extLst>
+                                          </a:blip>
+                                          <a:srcRect/>
+                                          <a:stretch>
+                                            <a:fillRect/>
+                                          </a:stretch>
+                                        </pic:blipFill>
+                                        <pic:spPr bwMode="auto">
+                                          <a:xfrm>
+                                            <a:off x="0" y="0"/>
+                                            <a:ext cx="4686089" cy="4932726"/>
+                                          </a:xfrm>
+                                          <a:prstGeom prst="rect">
+                                            <a:avLst/>
+                                          </a:prstGeom>
+                                          <a:noFill/>
+                                          <a:ln>
+                                            <a:noFill/>
+                                          </a:ln>
+                                        </pic:spPr>
+                                      </pic:pic>
+                                    </a:graphicData>
+                                  </a:graphic>
+                                </wp:inline>
+                              </w:drawing>
+                            </w:r>
+                            <w:bookmarkEnd w:id="0"/>
+                          </w:p>
+                          <w:p>
+                            <w:pPr>
+                              <w:jc w:val="center"/>
+                              <w:rPr>
+                                <w:sz w:val="22"/>
+                                <w:szCs w:val="22"/>
+                              </w:rPr>
+                            </w:pPr>
+                            <w:r>
+                              <w:rPr>
+                                <w:sz w:val="22"/>
+                                <w:szCs w:val="22"/>
+                              </w:rPr>
+                              <w:t>Figure 1: Flow chart of Power Flow Analysis program</w:t>
+                            </w:r>
+                          </w:p>
+                        </w:txbxContent>
+                      </wps:txbx>
+                      <wps:bodyPr rot="0" vert="horz" wrap="square" lIns="91440" tIns="45720" rIns="91440" bIns="45720" anchor="t" anchorCtr="0">
+                        <a:noAutofit/>
+                      </wps:bodyPr>
+                    </wps:wsp>
+                  </a:graphicData>
+                </a:graphic>
+              </wp:inline>
+            </w:drawing>
+          </mc:Choice>
+          <mc:Fallback>
+            <w:pict>
+              <v:shapetype w14:anchorId="496DD958" id="_x0000_t202" coordsize="21600,21600" o:spt="202" path="m,l,21600r21600,l21600,xe">
+                <v:stroke joinstyle="miter"/>
+                <v:path gradientshapeok="t" o:connecttype="rect"/>
+              </v:shapetype>
+              <v:shape id="Text Box 2" o:spid="_x0000_s1026" type="#_x0000_t202" style="width:485.1pt;height:423.6pt;visibility:visible;mso-wrap-style:square;mso-left-percent:-10001;mso-top-percent:-10001;mso-position-horizontal:absolute;mso-position-horizontal-relative:char;mso-position-vertical:absolute;mso-position-vertical-relative:line;mso-left-percent:-10001;mso-top-percent:-10001;v-text-anchor:top" o:gfxdata="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">
+                <v:textbox>
+                  <w:txbxContent>
+                    <w:p>
+                      <w:pPr>
+                        <w:jc w:val="center"/>
+                      </w:pPr>
+                      <w:bookmarkStart w:id="1" w:name="_GoBack"/>
+                      <w:r>
+                        <w:rPr>
+                          <w:noProof/>
+                        </w:rPr>
+                        <w:drawing>
+                          <wp:inline distT="0" distB="0" distL="0" distR="0" wp14:anchorId="0BB49711" wp14:editId="033826E1">
+                            <wp:extent cx="4676393" cy="4922520"/>
+                            <wp:effectExtent l="0" t="0" r="0" b="0"/>
+                            <wp:docPr id="1" name="Picture 1"/>
+                            <wp:cNvGraphicFramePr>
+                              <a:graphicFrameLocks xmlns:a="http://schemas.openxmlformats.org/drawingml/2006/main" noChangeAspect="1"/>
+                            </wp:cNvGraphicFramePr>
+                            <a:graphic xmlns:a="http://schemas.openxmlformats.org/drawingml/2006/main">
+                              <a:graphicData uri="http://schemas.openxmlformats.org/drawingml/2006/picture">
+                                <pic:pic xmlns:pic="http://schemas.openxmlformats.org/drawingml/2006/picture">
+                                  <pic:nvPicPr>
+                                    <pic:cNvPr id="0" name="Picture 1"/>
+                                    <pic:cNvPicPr>
+                                      <a:picLocks noChangeAspect="1" noChangeArrowheads="1"/>
+                                    </pic:cNvPicPr>
+                                  </pic:nvPicPr>
+                                  <pic:blipFill>
+                                    <a:blip r:embed="rId7">
+                                      <a:extLst>
+                                        <a:ext uri="{28A0092B-C50C-407E-A947-70E740481C1C}">
+                                          <a14:useLocalDpi xmlns:a14="http://schemas.microsoft.com/office/drawing/2010/main" val="0"/>
+                                        </a:ext>
+                                      </a:extLst>
+                                    </a:blip>
+                                    <a:srcRect/>
+                                    <a:stretch>
+                                      <a:fillRect/>
+                                    </a:stretch>
+                                  </pic:blipFill>
+                                  <pic:spPr bwMode="auto">
+                                    <a:xfrm>
+                                      <a:off x="0" y="0"/>
+                                      <a:ext cx="4686089" cy="4932726"/>
+                                    </a:xfrm>
+                                    <a:prstGeom prst="rect">
+                                      <a:avLst/>
+                                    </a:prstGeom>
+                                    <a:noFill/>
+                                    <a:ln>
+                                      <a:noFill/>
+                                    </a:ln>
+                                  </pic:spPr>
+                                </pic:pic>
+                              </a:graphicData>
+                            </a:graphic>
+                          </wp:inline>
+                        </w:drawing>
+                      </w:r>
+                      <w:bookmarkEnd w:id="1"/>
+                    </w:p>
+                    <w:p>
+                      <w:pPr>
+                        <w:jc w:val="center"/>
+                        <w:rPr>
+                          <w:sz w:val="22"/>
+                          <w:szCs w:val="22"/>
+                        </w:rPr>
+                      </w:pPr>
+                      <w:r>
+                        <w:rPr>
+                          <w:sz w:val="22"/>
+                          <w:szCs w:val="22"/>
+                        </w:rPr>
+                        <w:t>Figure 1: Flow chart of Power Flow Analysis program</w:t>
+                      </w:r>
+                    </w:p>
+                  </w:txbxContent>
+                </v:textbox>
+                <w10:anchorlock/>
+              </v:shape>
+            </w:pict>
+          </mc:Fallback>
+        </mc:AlternateContent>
+      </w:r>
+    </w:p>
+    <w:p/>
+    <w:p/>
+    <w:p>
+      <w:pPr>
         <w:pStyle w:val="Heading1"/>
       </w:pPr>
       <w:r>
@@ -30,6 +262,7 @@
     </w:p>
     <w:p>
       <w:r>
+        <w:lastRenderedPageBreak/>
         <w:t>We might also include any missing features/robustness here</w:t>
       </w:r>
     </w:p>
@@ -159,8 +392,6 @@
       <w:r>
         <w:t>Since I was not very familiar with the subfunctions used in this function, I started by checking the format of the created excel spreadsheet and tried changing different inputs to the subfunctions until I obtained a format that fit what I needed. I then created a new excel file after every data addition to ensure that the data was properly being exported to the file.</w:t>
       </w:r>
-      <w:bookmarkStart w:id="0" w:name="_GoBack"/>
-      <w:bookmarkEnd w:id="0"/>
     </w:p>
     <w:p/>
     <w:p>
@@ -168,56 +399,56 @@
         <w:pStyle w:val="Heading1"/>
       </w:pPr>
       <w:r>
+        <w:t>Results</w:t>
+      </w:r>
+    </w:p>
+    <w:p>
+      <w:pPr>
+        <w:pStyle w:val="Heading2"/>
+      </w:pPr>
+      <w:r>
+        <w:t>Base Case</w:t>
+      </w:r>
+    </w:p>
+    <w:p>
+      <w:r>
+        <w:t>V, Theta, P, Q, Violations</w:t>
+      </w:r>
+    </w:p>
+    <w:p>
+      <w:r>
+        <w:t>P, Q, S in each line, Violations</w:t>
+      </w:r>
+    </w:p>
+    <w:p>
+      <w:r>
+        <w:t>Convergence record (P, Q Mismatch)</w:t>
+      </w:r>
+    </w:p>
+    <w:p>
+      <w:pPr>
+        <w:pStyle w:val="Heading2"/>
+      </w:pPr>
+      <w:r>
+        <w:t>Contingency 1</w:t>
+      </w:r>
+    </w:p>
+    <w:p>
+      <w:r>
+        <w:t>V, Theta, P, Q, Violations</w:t>
+      </w:r>
+    </w:p>
+    <w:p>
+      <w:r>
+        <w:t>P, Q, S in each line, Violations</w:t>
+      </w:r>
+    </w:p>
+    <w:p>
+      <w:pPr>
+        <w:pStyle w:val="Heading2"/>
+      </w:pPr>
+      <w:r>
         <w:lastRenderedPageBreak/>
-        <w:t>Results</w:t>
-      </w:r>
-    </w:p>
-    <w:p>
-      <w:pPr>
-        <w:pStyle w:val="Heading2"/>
-      </w:pPr>
-      <w:r>
-        <w:t>Base Case</w:t>
-      </w:r>
-    </w:p>
-    <w:p>
-      <w:r>
-        <w:t>V, Theta, P, Q, Violations</w:t>
-      </w:r>
-    </w:p>
-    <w:p>
-      <w:r>
-        <w:t>P, Q, S in each line, Violations</w:t>
-      </w:r>
-    </w:p>
-    <w:p>
-      <w:r>
-        <w:t>Convergence record (P, Q Mismatch)</w:t>
-      </w:r>
-    </w:p>
-    <w:p>
-      <w:pPr>
-        <w:pStyle w:val="Heading2"/>
-      </w:pPr>
-      <w:r>
-        <w:t>Contingency 1</w:t>
-      </w:r>
-    </w:p>
-    <w:p>
-      <w:r>
-        <w:t>V, Theta, P, Q, Violations</w:t>
-      </w:r>
-    </w:p>
-    <w:p>
-      <w:r>
-        <w:t>P, Q, S in each line, Violations</w:t>
-      </w:r>
-    </w:p>
-    <w:p>
-      <w:pPr>
-        <w:pStyle w:val="Heading2"/>
-      </w:pPr>
-      <w:r>
         <w:t>Contingency 2</w:t>
       </w:r>
     </w:p>
@@ -294,7 +525,7 @@
       </w:r>
     </w:p>
     <w:p>
-      <w:hyperlink r:id="rId7" w:history="1">
+      <w:hyperlink r:id="rId8" w:history="1">
         <w:r>
           <w:rPr>
             <w:rStyle w:val="Hyperlink"/>
@@ -304,7 +535,7 @@
       </w:hyperlink>
     </w:p>
     <w:sectPr>
-      <w:headerReference w:type="first" r:id="rId8"/>
+      <w:headerReference w:type="first" r:id="rId9"/>
       <w:pgSz w:w="12240" w:h="15840"/>
       <w:pgMar w:top="1440" w:right="1440" w:bottom="1440" w:left="1440" w:header="720" w:footer="720" w:gutter="0"/>
       <w:cols w:space="720"/>

</xml_diff>